<commit_message>
Fixed too many enters on cover page.
</commit_message>
<xml_diff>
--- a/doc/git-getting-started-with-eclipse-egit-husacct.docx
+++ b/doc/git-getting-started-with-eclipse-egit-husacct.docx
@@ -91,6 +91,7 @@
           <w:color w:val="575F6D"/>
           <w:sz w:val="72"/>
           <w:szCs w:val="72"/>
+          <w:lang w:val="en-US"/>
         </w:rPr>
       </w:pPr>
       <w:r>
@@ -100,6 +101,7 @@
           <w:color w:val="575F6D"/>
           <w:sz w:val="72"/>
           <w:szCs w:val="72"/>
+          <w:lang w:val="en-US"/>
         </w:rPr>
         <w:t>HUSACCT</w:t>
       </w:r>
@@ -113,6 +115,7 @@
           <w:color w:val="575F6D"/>
           <w:sz w:val="56"/>
           <w:szCs w:val="72"/>
+          <w:lang w:val="en-US"/>
         </w:rPr>
       </w:pPr>
     </w:p>
@@ -125,6 +128,7 @@
           <w:color w:val="575F6D"/>
           <w:sz w:val="56"/>
           <w:szCs w:val="72"/>
+          <w:lang w:val="en-US"/>
         </w:rPr>
       </w:pPr>
       <w:r>
@@ -134,6 +138,7 @@
           <w:color w:val="575F6D"/>
           <w:sz w:val="56"/>
           <w:szCs w:val="72"/>
+          <w:lang w:val="en-US"/>
         </w:rPr>
         <w:t>Getting started</w:t>
       </w:r>
@@ -148,6 +153,7 @@
           <w:color w:val="575F6D"/>
           <w:sz w:val="66"/>
           <w:szCs w:val="72"/>
+          <w:lang w:val="en-US"/>
         </w:rPr>
       </w:pPr>
     </w:p>
@@ -161,6 +167,7 @@
           <w:color w:val="575F6D"/>
           <w:sz w:val="66"/>
           <w:szCs w:val="72"/>
+          <w:lang w:val="en-US"/>
         </w:rPr>
       </w:pPr>
       <w:r>
@@ -171,6 +178,7 @@
           <w:color w:val="575F6D"/>
           <w:sz w:val="66"/>
           <w:szCs w:val="72"/>
+          <w:lang w:val="en-US"/>
         </w:rPr>
         <w:t>Eclipse, EGit and HUSACCT</w:t>
       </w:r>
@@ -184,17 +192,52 @@
           <w:color w:val="575F6D"/>
           <w:sz w:val="72"/>
           <w:szCs w:val="72"/>
-        </w:rPr>
-      </w:pPr>
-    </w:p>
-    <w:p/>
-    <w:p/>
-    <w:p/>
-    <w:p/>
-    <w:p/>
-    <w:p/>
-    <w:p/>
-    <w:p/>
+          <w:lang w:val="en-US"/>
+        </w:rPr>
+      </w:pPr>
+    </w:p>
+    <w:p>
+      <w:pPr>
+        <w:rPr>
+          <w:lang w:val="en-US"/>
+        </w:rPr>
+      </w:pPr>
+    </w:p>
+    <w:p>
+      <w:pPr>
+        <w:rPr>
+          <w:lang w:val="en-US"/>
+        </w:rPr>
+      </w:pPr>
+    </w:p>
+    <w:p>
+      <w:pPr>
+        <w:rPr>
+          <w:lang w:val="en-US"/>
+        </w:rPr>
+      </w:pPr>
+    </w:p>
+    <w:p>
+      <w:pPr>
+        <w:rPr>
+          <w:lang w:val="en-US"/>
+        </w:rPr>
+      </w:pPr>
+    </w:p>
+    <w:p>
+      <w:pPr>
+        <w:rPr>
+          <w:lang w:val="en-US"/>
+        </w:rPr>
+      </w:pPr>
+    </w:p>
+    <w:p>
+      <w:pPr>
+        <w:rPr>
+          <w:lang w:val="en-US"/>
+        </w:rPr>
+      </w:pPr>
+    </w:p>
     <w:p>
       <w:r>
         <w:t>Team 1</w:t>
@@ -210,7 +253,15 @@
       </w:r>
     </w:p>
     <w:p>
-      <w:r>
+      <w:pPr>
+        <w:rPr>
+          <w:lang w:val="en-US"/>
+        </w:rPr>
+      </w:pPr>
+      <w:r>
+        <w:rPr>
+          <w:lang w:val="en-US"/>
+        </w:rPr>
         <w:t>Author: Thijs Schalk</w:t>
       </w:r>
     </w:p>
@@ -339,7 +390,7 @@
           <w:r>
             <w:fldChar w:fldCharType="separate"/>
           </w:r>
-          <w:hyperlink w:anchor="_Toc357542874" w:history="1">
+          <w:hyperlink w:anchor="_Toc357678352" w:history="1">
             <w:r>
               <w:rPr>
                 <w:rStyle w:val="Hyperlink"/>
@@ -366,7 +417,7 @@
                 <w:noProof/>
                 <w:webHidden/>
               </w:rPr>
-              <w:instrText xml:space="preserve"> PAGEREF _Toc357542874 \h </w:instrText>
+              <w:instrText xml:space="preserve"> PAGEREF _Toc357678352 \h </w:instrText>
             </w:r>
             <w:r>
               <w:rPr>
@@ -412,7 +463,7 @@
               <w:lang w:val="en-US"/>
             </w:rPr>
           </w:pPr>
-          <w:hyperlink w:anchor="_Toc357542875" w:history="1">
+          <w:hyperlink w:anchor="_Toc357678353" w:history="1">
             <w:r>
               <w:rPr>
                 <w:rStyle w:val="Hyperlink"/>
@@ -439,7 +490,7 @@
                 <w:noProof/>
                 <w:webHidden/>
               </w:rPr>
-              <w:instrText xml:space="preserve"> PAGEREF _Toc357542875 \h </w:instrText>
+              <w:instrText xml:space="preserve"> PAGEREF _Toc357678353 \h </w:instrText>
             </w:r>
             <w:r>
               <w:rPr>
@@ -485,11 +536,12 @@
               <w:lang w:val="en-US"/>
             </w:rPr>
           </w:pPr>
-          <w:hyperlink w:anchor="_Toc357542876" w:history="1">
+          <w:hyperlink w:anchor="_Toc357678354" w:history="1">
             <w:r>
               <w:rPr>
                 <w:rStyle w:val="Hyperlink"/>
                 <w:noProof/>
+                <w:lang w:val="en-US"/>
               </w:rPr>
               <w:t>Installing EGit (Github plugin for Eclipse)</w:t>
             </w:r>
@@ -512,7 +564,7 @@
                 <w:noProof/>
                 <w:webHidden/>
               </w:rPr>
-              <w:instrText xml:space="preserve"> PAGEREF _Toc357542876 \h </w:instrText>
+              <w:instrText xml:space="preserve"> PAGEREF _Toc357678354 \h </w:instrText>
             </w:r>
             <w:r>
               <w:rPr>
@@ -558,11 +610,12 @@
               <w:lang w:val="en-US"/>
             </w:rPr>
           </w:pPr>
-          <w:hyperlink w:anchor="_Toc357542877" w:history="1">
+          <w:hyperlink w:anchor="_Toc357678355" w:history="1">
             <w:r>
               <w:rPr>
                 <w:rStyle w:val="Hyperlink"/>
                 <w:noProof/>
+                <w:lang w:val="en-US"/>
               </w:rPr>
               <w:t>Adding the HUSACCT Git repository as a project to your workspace</w:t>
             </w:r>
@@ -585,7 +638,7 @@
                 <w:noProof/>
                 <w:webHidden/>
               </w:rPr>
-              <w:instrText xml:space="preserve"> PAGEREF _Toc357542877 \h </w:instrText>
+              <w:instrText xml:space="preserve"> PAGEREF _Toc357678355 \h </w:instrText>
             </w:r>
             <w:r>
               <w:rPr>
@@ -631,11 +684,12 @@
               <w:lang w:val="en-US"/>
             </w:rPr>
           </w:pPr>
-          <w:hyperlink w:anchor="_Toc357542878" w:history="1">
+          <w:hyperlink w:anchor="_Toc357678356" w:history="1">
             <w:r>
               <w:rPr>
                 <w:rStyle w:val="Hyperlink"/>
                 <w:noProof/>
+                <w:lang w:val="en-US"/>
               </w:rPr>
               <w:t>Setting up the HUSACCT projects' Build Path</w:t>
             </w:r>
@@ -658,7 +712,7 @@
                 <w:noProof/>
                 <w:webHidden/>
               </w:rPr>
-              <w:instrText xml:space="preserve"> PAGEREF _Toc357542878 \h </w:instrText>
+              <w:instrText xml:space="preserve"> PAGEREF _Toc357678356 \h </w:instrText>
             </w:r>
             <w:r>
               <w:rPr>
@@ -704,11 +758,12 @@
               <w:lang w:val="en-US"/>
             </w:rPr>
           </w:pPr>
-          <w:hyperlink w:anchor="_Toc357542879" w:history="1">
+          <w:hyperlink w:anchor="_Toc357678357" w:history="1">
             <w:r>
               <w:rPr>
                 <w:rStyle w:val="Hyperlink"/>
                 <w:noProof/>
+                <w:lang w:val="en-US"/>
               </w:rPr>
               <w:t>Check if JDK Compliance setting is set to 1.7</w:t>
             </w:r>
@@ -731,7 +786,7 @@
                 <w:noProof/>
                 <w:webHidden/>
               </w:rPr>
-              <w:instrText xml:space="preserve"> PAGEREF _Toc357542879 \h </w:instrText>
+              <w:instrText xml:space="preserve"> PAGEREF _Toc357678357 \h </w:instrText>
             </w:r>
             <w:r>
               <w:rPr>
@@ -777,11 +832,12 @@
               <w:lang w:val="en-US"/>
             </w:rPr>
           </w:pPr>
-          <w:hyperlink w:anchor="_Toc357542880" w:history="1">
+          <w:hyperlink w:anchor="_Toc357678358" w:history="1">
             <w:r>
               <w:rPr>
                 <w:rStyle w:val="Hyperlink"/>
                 <w:noProof/>
+                <w:lang w:val="en-US"/>
               </w:rPr>
               <w:t>Creating a branch in your Eclipse project to switch between branches</w:t>
             </w:r>
@@ -804,7 +860,7 @@
                 <w:noProof/>
                 <w:webHidden/>
               </w:rPr>
-              <w:instrText xml:space="preserve"> PAGEREF _Toc357542880 \h </w:instrText>
+              <w:instrText xml:space="preserve"> PAGEREF _Toc357678358 \h </w:instrText>
             </w:r>
             <w:r>
               <w:rPr>
@@ -849,7 +905,7 @@
       <w:r>
         <w:br w:type="page"/>
       </w:r>
-      <w:bookmarkStart w:id="0" w:name="_Toc357542874"/>
+      <w:bookmarkStart w:id="0" w:name="_Toc357678352"/>
       <w:r>
         <w:lastRenderedPageBreak/>
         <w:t>Requirements</w:t>
@@ -896,7 +952,7 @@
       <w:pPr>
         <w:pStyle w:val="Heading1"/>
       </w:pPr>
-      <w:bookmarkStart w:id="1" w:name="_Toc357542875"/>
+      <w:bookmarkStart w:id="1" w:name="_Toc357678353"/>
       <w:r>
         <w:t>Tutorials</w:t>
       </w:r>
@@ -905,9 +961,15 @@
     <w:p>
       <w:pPr>
         <w:pStyle w:val="Heading2"/>
-      </w:pPr>
-      <w:bookmarkStart w:id="2" w:name="_Toc357542876"/>
-      <w:r>
+        <w:rPr>
+          <w:lang w:val="en-US"/>
+        </w:rPr>
+      </w:pPr>
+      <w:bookmarkStart w:id="2" w:name="_Toc357678354"/>
+      <w:r>
+        <w:rPr>
+          <w:lang w:val="en-US"/>
+        </w:rPr>
         <w:t>Installing EGit (Github plugin for Eclipse)</w:t>
       </w:r>
       <w:bookmarkEnd w:id="2"/>
@@ -919,8 +981,14 @@
           <w:ilvl w:val="0"/>
           <w:numId w:val="17"/>
         </w:numPr>
-      </w:pPr>
-      <w:r>
+        <w:rPr>
+          <w:lang w:val="en-US"/>
+        </w:rPr>
+      </w:pPr>
+      <w:r>
+        <w:rPr>
+          <w:lang w:val="en-US"/>
+        </w:rPr>
         <w:t>In Eclipse go to Help -&gt; Eclipse Marketplace</w:t>
       </w:r>
     </w:p>
@@ -943,11 +1011,20 @@
           <w:ilvl w:val="0"/>
           <w:numId w:val="17"/>
         </w:numPr>
-      </w:pPr>
-      <w:r>
+        <w:rPr>
+          <w:lang w:val="en-US"/>
+        </w:rPr>
+      </w:pPr>
+      <w:r>
+        <w:rPr>
+          <w:lang w:val="en-US"/>
+        </w:rPr>
         <w:t>Install EGit - Git Team Provider</w:t>
       </w:r>
       <w:r>
+        <w:rPr>
+          <w:lang w:val="en-US"/>
+        </w:rPr>
         <w:br/>
       </w:r>
       <w:r>
@@ -973,7 +1050,7 @@
                     </pic:cNvPicPr>
                   </pic:nvPicPr>
                   <pic:blipFill>
-                    <a:blip r:embed="rId9"/>
+                    <a:blip r:embed="rId9" cstate="print"/>
                     <a:srcRect/>
                     <a:stretch>
                       <a:fillRect/>
@@ -1032,9 +1109,15 @@
     <w:p>
       <w:pPr>
         <w:pStyle w:val="Heading2"/>
-      </w:pPr>
-      <w:bookmarkStart w:id="3" w:name="_Toc357542877"/>
-      <w:r>
+        <w:rPr>
+          <w:lang w:val="en-US"/>
+        </w:rPr>
+      </w:pPr>
+      <w:bookmarkStart w:id="3" w:name="_Toc357678355"/>
+      <w:r>
+        <w:rPr>
+          <w:lang w:val="en-US"/>
+        </w:rPr>
         <w:lastRenderedPageBreak/>
         <w:t>Adding the HUSACCT Git repository as a project to your workspace</w:t>
       </w:r>
@@ -1059,11 +1142,20 @@
           <w:ilvl w:val="0"/>
           <w:numId w:val="18"/>
         </w:numPr>
-      </w:pPr>
-      <w:r>
+        <w:rPr>
+          <w:lang w:val="en-US"/>
+        </w:rPr>
+      </w:pPr>
+      <w:r>
+        <w:rPr>
+          <w:lang w:val="en-US"/>
+        </w:rPr>
         <w:t>Select Git -&gt; Projects from Git</w:t>
       </w:r>
       <w:r>
+        <w:rPr>
+          <w:lang w:val="en-US"/>
+        </w:rPr>
         <w:br/>
       </w:r>
       <w:r>
@@ -1089,7 +1181,7 @@
                     </pic:cNvPicPr>
                   </pic:nvPicPr>
                   <pic:blipFill>
-                    <a:blip r:embed="rId10"/>
+                    <a:blip r:embed="rId10" cstate="print"/>
                     <a:srcRect/>
                     <a:stretch>
                       <a:fillRect/>
@@ -1125,11 +1217,20 @@
           <w:ilvl w:val="0"/>
           <w:numId w:val="18"/>
         </w:numPr>
-      </w:pPr>
-      <w:r>
+        <w:rPr>
+          <w:lang w:val="en-US"/>
+        </w:rPr>
+      </w:pPr>
+      <w:r>
+        <w:rPr>
+          <w:lang w:val="en-US"/>
+        </w:rPr>
         <w:t>Select URI and hit Next</w:t>
       </w:r>
       <w:r>
+        <w:rPr>
+          <w:lang w:val="en-US"/>
+        </w:rPr>
         <w:br/>
       </w:r>
       <w:r>
@@ -1155,7 +1256,7 @@
                     </pic:cNvPicPr>
                   </pic:nvPicPr>
                   <pic:blipFill>
-                    <a:blip r:embed="rId11"/>
+                    <a:blip r:embed="rId11" cstate="print"/>
                     <a:srcRect/>
                     <a:stretch>
                       <a:fillRect/>
@@ -1185,7 +1286,15 @@
       </w:r>
     </w:p>
     <w:p>
-      <w:r>
+      <w:pPr>
+        <w:rPr>
+          <w:lang w:val="en-US"/>
+        </w:rPr>
+      </w:pPr>
+      <w:r>
+        <w:rPr>
+          <w:lang w:val="en-US"/>
+        </w:rPr>
         <w:br w:type="page"/>
       </w:r>
     </w:p>
@@ -1196,37 +1305,65 @@
           <w:ilvl w:val="0"/>
           <w:numId w:val="18"/>
         </w:numPr>
-      </w:pPr>
-      <w:r>
+        <w:rPr>
+          <w:lang w:val="en-US"/>
+        </w:rPr>
+      </w:pPr>
+      <w:r>
+        <w:rPr>
+          <w:lang w:val="en-US"/>
+        </w:rPr>
         <w:lastRenderedPageBreak/>
         <w:t>Now paste the URL</w:t>
       </w:r>
       <w:r>
+        <w:rPr>
+          <w:lang w:val="en-US"/>
+        </w:rPr>
         <w:t xml:space="preserve"> of your for</w:t>
       </w:r>
       <w:r>
+        <w:rPr>
+          <w:lang w:val="en-US"/>
+        </w:rPr>
         <w:t>k (which can be found on your github fork page)</w:t>
       </w:r>
       <w:r>
+        <w:rPr>
+          <w:lang w:val="en-US"/>
+        </w:rPr>
         <w:t xml:space="preserve"> into the first field</w:t>
       </w:r>
       <w:r>
+        <w:rPr>
+          <w:lang w:val="en-US"/>
+        </w:rPr>
         <w:t xml:space="preserve">. In this example I'll be using the main HUSACCT repository: </w:t>
       </w:r>
       <w:r>
         <w:rPr>
           <w:b/>
+          <w:lang w:val="en-US"/>
         </w:rPr>
         <w:t>https://github.com/HUSACCT/HUSACCT.git</w:t>
       </w:r>
       <w:r>
+        <w:rPr>
+          <w:lang w:val="en-US"/>
+        </w:rPr>
         <w:t>.</w:t>
       </w:r>
       <w:r>
+        <w:rPr>
+          <w:lang w:val="en-US"/>
+        </w:rPr>
         <w:br/>
         <w:t>Enter your Git account details and hit Next.</w:t>
       </w:r>
       <w:r>
+        <w:rPr>
+          <w:lang w:val="en-US"/>
+        </w:rPr>
         <w:br/>
       </w:r>
       <w:r>
@@ -1252,7 +1389,7 @@
                     </pic:cNvPicPr>
                   </pic:nvPicPr>
                   <pic:blipFill>
-                    <a:blip r:embed="rId12"/>
+                    <a:blip r:embed="rId12" cstate="print"/>
                     <a:srcRect/>
                     <a:stretch>
                       <a:fillRect/>
@@ -1282,7 +1419,15 @@
       </w:r>
     </w:p>
     <w:p>
-      <w:r>
+      <w:pPr>
+        <w:rPr>
+          <w:lang w:val="en-US"/>
+        </w:rPr>
+      </w:pPr>
+      <w:r>
+        <w:rPr>
+          <w:lang w:val="en-US"/>
+        </w:rPr>
         <w:br w:type="page"/>
       </w:r>
     </w:p>
@@ -1295,8 +1440,14 @@
         </w:numPr>
       </w:pPr>
       <w:r>
+        <w:rPr>
+          <w:lang w:val="en-US"/>
+        </w:rPr>
         <w:lastRenderedPageBreak/>
-        <w:t>Select which branches you want to use. It's recommended to leave them all checked. Hit Next.</w:t>
+        <w:t xml:space="preserve">Select which branches you want to use. It's recommended to leave them all checked. </w:t>
+      </w:r>
+      <w:r>
+        <w:t>Hit Next.</w:t>
       </w:r>
       <w:r>
         <w:br/>
@@ -1324,7 +1475,7 @@
                     </pic:cNvPicPr>
                   </pic:nvPicPr>
                   <pic:blipFill>
-                    <a:blip r:embed="rId13"/>
+                    <a:blip r:embed="rId13" cstate="print"/>
                     <a:srcRect/>
                     <a:stretch>
                       <a:fillRect/>
@@ -1365,45 +1516,82 @@
           <w:ilvl w:val="0"/>
           <w:numId w:val="18"/>
         </w:numPr>
-      </w:pPr>
-      <w:r>
+        <w:rPr>
+          <w:lang w:val="en-US"/>
+        </w:rPr>
+      </w:pPr>
+      <w:r>
+        <w:rPr>
+          <w:lang w:val="en-US"/>
+        </w:rPr>
         <w:lastRenderedPageBreak/>
         <w:t xml:space="preserve">Now hit Browse and create a folder </w:t>
       </w:r>
       <w:r>
         <w:rPr>
           <w:b/>
+          <w:lang w:val="en-US"/>
         </w:rPr>
         <w:t>in your Eclipse workspace</w:t>
       </w:r>
       <w:r>
+        <w:rPr>
+          <w:lang w:val="en-US"/>
+        </w:rPr>
         <w:t xml:space="preserve"> called HUSACCT. Select that folder as your Destination directory.</w:t>
       </w:r>
       <w:r>
+        <w:rPr>
+          <w:lang w:val="en-US"/>
+        </w:rPr>
         <w:t xml:space="preserve"> Make sure this is not a subdirectory of a directory in your Eclipse Workspace.</w:t>
       </w:r>
       <w:r>
+        <w:rPr>
+          <w:lang w:val="en-US"/>
+        </w:rPr>
         <w:t xml:space="preserve"> You can also set an initial branch. This is the branch</w:t>
       </w:r>
       <w:r>
+        <w:rPr>
+          <w:lang w:val="en-US"/>
+        </w:rPr>
         <w:t xml:space="preserve"> which is </w:t>
       </w:r>
       <w:r>
+        <w:rPr>
+          <w:lang w:val="en-US"/>
+        </w:rPr>
         <w:t>shown</w:t>
       </w:r>
       <w:r>
+        <w:rPr>
+          <w:lang w:val="en-US"/>
+        </w:rPr>
         <w:t xml:space="preserve"> by</w:t>
       </w:r>
       <w:r>
+        <w:rPr>
+          <w:lang w:val="en-US"/>
+        </w:rPr>
         <w:t xml:space="preserve"> default</w:t>
       </w:r>
       <w:r>
+        <w:rPr>
+          <w:lang w:val="en-US"/>
+        </w:rPr>
         <w:t xml:space="preserve"> in your Project Explorer</w:t>
       </w:r>
       <w:r>
+        <w:rPr>
+          <w:lang w:val="en-US"/>
+        </w:rPr>
         <w:t>. Switching between branches will be explained later in this document.</w:t>
       </w:r>
       <w:r>
+        <w:rPr>
+          <w:lang w:val="en-US"/>
+        </w:rPr>
         <w:br/>
       </w:r>
       <w:r>
@@ -1429,7 +1617,7 @@
                     </pic:cNvPicPr>
                   </pic:nvPicPr>
                   <pic:blipFill>
-                    <a:blip r:embed="rId14"/>
+                    <a:blip r:embed="rId14" cstate="print"/>
                     <a:srcRect/>
                     <a:stretch>
                       <a:fillRect/>
@@ -1459,7 +1647,15 @@
       </w:r>
     </w:p>
     <w:p>
-      <w:r>
+      <w:pPr>
+        <w:rPr>
+          <w:lang w:val="en-US"/>
+        </w:rPr>
+      </w:pPr>
+      <w:r>
+        <w:rPr>
+          <w:lang w:val="en-US"/>
+        </w:rPr>
         <w:br w:type="page"/>
       </w:r>
     </w:p>
@@ -1470,27 +1666,51 @@
           <w:ilvl w:val="0"/>
           <w:numId w:val="18"/>
         </w:numPr>
-      </w:pPr>
-      <w:r>
+        <w:rPr>
+          <w:lang w:val="en-US"/>
+        </w:rPr>
+      </w:pPr>
+      <w:r>
+        <w:rPr>
+          <w:lang w:val="en-US"/>
+        </w:rPr>
         <w:lastRenderedPageBreak/>
         <w:t>After it is done downloading the project files from Git</w:t>
       </w:r>
       <w:r>
+        <w:rPr>
+          <w:lang w:val="en-US"/>
+        </w:rPr>
         <w:t xml:space="preserve"> into a folder in your Eclipse workspace</w:t>
       </w:r>
       <w:r>
+        <w:rPr>
+          <w:lang w:val="en-US"/>
+        </w:rPr>
         <w:t>, you'll see this screen.</w:t>
       </w:r>
       <w:r>
+        <w:rPr>
+          <w:lang w:val="en-US"/>
+        </w:rPr>
         <w:t xml:space="preserve"> We're now going to create a new </w:t>
       </w:r>
       <w:r>
+        <w:rPr>
+          <w:lang w:val="en-US"/>
+        </w:rPr>
         <w:t xml:space="preserve">Eclipse </w:t>
       </w:r>
       <w:r>
+        <w:rPr>
+          <w:lang w:val="en-US"/>
+        </w:rPr>
         <w:t>project and link that to the project you've just downloaded.</w:t>
       </w:r>
       <w:r>
+        <w:rPr>
+          <w:lang w:val="en-US"/>
+        </w:rPr>
         <w:br/>
       </w:r>
       <w:r>
@@ -1516,7 +1736,7 @@
                     </pic:cNvPicPr>
                   </pic:nvPicPr>
                   <pic:blipFill>
-                    <a:blip r:embed="rId15"/>
+                    <a:blip r:embed="rId15" cstate="print"/>
                     <a:srcRect/>
                     <a:stretch>
                       <a:fillRect/>
@@ -1552,12 +1772,21 @@
           <w:ilvl w:val="0"/>
           <w:numId w:val="18"/>
         </w:numPr>
-      </w:pPr>
-      <w:r>
+        <w:rPr>
+          <w:lang w:val="en-US"/>
+        </w:rPr>
+      </w:pPr>
+      <w:r>
+        <w:rPr>
+          <w:lang w:val="en-US"/>
+        </w:rPr>
         <w:lastRenderedPageBreak/>
         <w:t>Select Java Project and hit Next.</w:t>
       </w:r>
       <w:r>
+        <w:rPr>
+          <w:lang w:val="en-US"/>
+        </w:rPr>
         <w:br/>
       </w:r>
       <w:r>
@@ -1583,7 +1812,7 @@
                     </pic:cNvPicPr>
                   </pic:nvPicPr>
                   <pic:blipFill>
-                    <a:blip r:embed="rId16"/>
+                    <a:blip r:embed="rId16" cstate="print"/>
                     <a:srcRect/>
                     <a:stretch>
                       <a:fillRect/>
@@ -1613,7 +1842,15 @@
       </w:r>
     </w:p>
     <w:p>
-      <w:r>
+      <w:pPr>
+        <w:rPr>
+          <w:lang w:val="en-US"/>
+        </w:rPr>
+      </w:pPr>
+      <w:r>
+        <w:rPr>
+          <w:lang w:val="en-US"/>
+        </w:rPr>
         <w:br w:type="page"/>
       </w:r>
     </w:p>
@@ -1624,12 +1861,21 @@
           <w:ilvl w:val="0"/>
           <w:numId w:val="18"/>
         </w:numPr>
-      </w:pPr>
-      <w:r>
+        <w:rPr>
+          <w:lang w:val="en-US"/>
+        </w:rPr>
+      </w:pPr>
+      <w:r>
+        <w:rPr>
+          <w:lang w:val="en-US"/>
+        </w:rPr>
         <w:lastRenderedPageBreak/>
         <w:t>This part is extremely important. Make sure you enter the name of the folder you've created in the workspace as Project name. Eclipse will</w:t>
       </w:r>
       <w:r>
+        <w:rPr>
+          <w:lang w:val="en-US"/>
+        </w:rPr>
         <w:t xml:space="preserve"> create a new project based on the contents of this folder.</w:t>
       </w:r>
       <w:r>
@@ -1655,7 +1901,7 @@
                     </pic:cNvPicPr>
                   </pic:nvPicPr>
                   <pic:blipFill>
-                    <a:blip r:embed="rId17"/>
+                    <a:blip r:embed="rId17" cstate="print"/>
                     <a:srcRect/>
                     <a:stretch>
                       <a:fillRect/>
@@ -1685,7 +1931,15 @@
       </w:r>
     </w:p>
     <w:p>
-      <w:r>
+      <w:pPr>
+        <w:rPr>
+          <w:lang w:val="en-US"/>
+        </w:rPr>
+      </w:pPr>
+      <w:r>
+        <w:rPr>
+          <w:lang w:val="en-US"/>
+        </w:rPr>
         <w:br w:type="page"/>
       </w:r>
     </w:p>
@@ -1696,12 +1950,21 @@
           <w:ilvl w:val="0"/>
           <w:numId w:val="18"/>
         </w:numPr>
-      </w:pPr>
-      <w:r>
+        <w:rPr>
+          <w:lang w:val="en-US"/>
+        </w:rPr>
+      </w:pPr>
+      <w:r>
+        <w:rPr>
+          <w:lang w:val="en-US"/>
+        </w:rPr>
         <w:lastRenderedPageBreak/>
         <w:t>After the workspace has been built, you should see the project in your Project Explorer as shown below. Make sure you change the Package Presentation to Hierarchical for a more pleasant view.</w:t>
       </w:r>
       <w:r>
+        <w:rPr>
+          <w:lang w:val="en-US"/>
+        </w:rPr>
         <w:br/>
       </w:r>
       <w:r>
@@ -1727,7 +1990,7 @@
                     </pic:cNvPicPr>
                   </pic:nvPicPr>
                   <pic:blipFill>
-                    <a:blip r:embed="rId18"/>
+                    <a:blip r:embed="rId18" cstate="print"/>
                     <a:srcRect/>
                     <a:stretch>
                       <a:fillRect/>
@@ -1763,25 +2026,41 @@
           <w:b/>
           <w:bCs/>
           <w:color w:val="4F81BD" w:themeColor="accent1"/>
-        </w:rPr>
-      </w:pPr>
-      <w:r>
+          <w:lang w:val="en-US"/>
+        </w:rPr>
+      </w:pPr>
+      <w:r>
+        <w:rPr>
+          <w:lang w:val="en-US"/>
+        </w:rPr>
         <w:br w:type="page"/>
       </w:r>
     </w:p>
     <w:p>
       <w:pPr>
         <w:pStyle w:val="Heading3"/>
-      </w:pPr>
-      <w:bookmarkStart w:id="4" w:name="_Toc357542878"/>
-      <w:r>
+        <w:rPr>
+          <w:lang w:val="en-US"/>
+        </w:rPr>
+      </w:pPr>
+      <w:bookmarkStart w:id="4" w:name="_Toc357678356"/>
+      <w:r>
+        <w:rPr>
+          <w:lang w:val="en-US"/>
+        </w:rPr>
         <w:lastRenderedPageBreak/>
         <w:t>Setting up the</w:t>
       </w:r>
       <w:r>
+        <w:rPr>
+          <w:lang w:val="en-US"/>
+        </w:rPr>
         <w:t xml:space="preserve"> HUSACCT </w:t>
       </w:r>
       <w:r>
+        <w:rPr>
+          <w:lang w:val="en-US"/>
+        </w:rPr>
         <w:t>projects' Build Path</w:t>
       </w:r>
       <w:bookmarkEnd w:id="4"/>
@@ -1793,11 +2072,20 @@
           <w:ilvl w:val="0"/>
           <w:numId w:val="20"/>
         </w:numPr>
-      </w:pPr>
-      <w:r>
+        <w:rPr>
+          <w:lang w:val="en-US"/>
+        </w:rPr>
+      </w:pPr>
+      <w:r>
+        <w:rPr>
+          <w:lang w:val="en-US"/>
+        </w:rPr>
         <w:t>Right click the project in your Project Explorer and select Properties</w:t>
       </w:r>
       <w:r>
+        <w:rPr>
+          <w:lang w:val="en-US"/>
+        </w:rPr>
         <w:br/>
       </w:r>
       <w:r>
@@ -1823,7 +2111,7 @@
                     </pic:cNvPicPr>
                   </pic:nvPicPr>
                   <pic:blipFill>
-                    <a:blip r:embed="rId19"/>
+                    <a:blip r:embed="rId19" cstate="print"/>
                     <a:srcRect/>
                     <a:stretch>
                       <a:fillRect/>
@@ -1853,7 +2141,15 @@
       </w:r>
     </w:p>
     <w:p>
-      <w:r>
+      <w:pPr>
+        <w:rPr>
+          <w:lang w:val="en-US"/>
+        </w:rPr>
+      </w:pPr>
+      <w:r>
+        <w:rPr>
+          <w:lang w:val="en-US"/>
+        </w:rPr>
         <w:br w:type="page"/>
       </w:r>
     </w:p>
@@ -1895,7 +2191,7 @@
                     </pic:cNvPicPr>
                   </pic:nvPicPr>
                   <pic:blipFill>
-                    <a:blip r:embed="rId20"/>
+                    <a:blip r:embed="rId20" cstate="print"/>
                     <a:srcRect/>
                     <a:stretch>
                       <a:fillRect/>
@@ -1931,12 +2227,21 @@
           <w:ilvl w:val="0"/>
           <w:numId w:val="20"/>
         </w:numPr>
-      </w:pPr>
-      <w:r>
+        <w:rPr>
+          <w:lang w:val="en-US"/>
+        </w:rPr>
+      </w:pPr>
+      <w:r>
+        <w:rPr>
+          <w:lang w:val="en-US"/>
+        </w:rPr>
         <w:lastRenderedPageBreak/>
         <w:t>Remove all Source folders except HUSACCT Main/src and remove the excluded source folders under HUSACCT Main/src</w:t>
       </w:r>
       <w:r>
+        <w:rPr>
+          <w:lang w:val="en-US"/>
+        </w:rPr>
         <w:br/>
       </w:r>
       <w:r>
@@ -1962,7 +2267,7 @@
                     </pic:cNvPicPr>
                   </pic:nvPicPr>
                   <pic:blipFill>
-                    <a:blip r:embed="rId21"/>
+                    <a:blip r:embed="rId21" cstate="print"/>
                     <a:srcRect/>
                     <a:stretch>
                       <a:fillRect/>
@@ -1998,12 +2303,21 @@
           <w:ilvl w:val="0"/>
           <w:numId w:val="20"/>
         </w:numPr>
-      </w:pPr>
-      <w:r>
+        <w:rPr>
+          <w:lang w:val="en-US"/>
+        </w:rPr>
+      </w:pPr>
+      <w:r>
+        <w:rPr>
+          <w:lang w:val="en-US"/>
+        </w:rPr>
         <w:lastRenderedPageBreak/>
         <w:t>It should now look like this:</w:t>
       </w:r>
       <w:r>
+        <w:rPr>
+          <w:lang w:val="en-US"/>
+        </w:rPr>
         <w:br/>
       </w:r>
       <w:r>
@@ -2029,7 +2343,7 @@
                     </pic:cNvPicPr>
                   </pic:nvPicPr>
                   <pic:blipFill>
-                    <a:blip r:embed="rId22"/>
+                    <a:blip r:embed="rId22" cstate="print"/>
                     <a:srcRect/>
                     <a:stretch>
                       <a:fillRect/>
@@ -2061,9 +2375,15 @@
     <w:p>
       <w:pPr>
         <w:pStyle w:val="Heading3"/>
-      </w:pPr>
-      <w:bookmarkStart w:id="5" w:name="_Toc357542879"/>
-      <w:r>
+        <w:rPr>
+          <w:lang w:val="en-US"/>
+        </w:rPr>
+      </w:pPr>
+      <w:bookmarkStart w:id="5" w:name="_Toc357678357"/>
+      <w:r>
+        <w:rPr>
+          <w:lang w:val="en-US"/>
+        </w:rPr>
         <w:t>Check if JDK Compliance setting is set to 1.7</w:t>
       </w:r>
       <w:bookmarkEnd w:id="5"/>
@@ -2105,7 +2425,7 @@
                     </pic:cNvPicPr>
                   </pic:nvPicPr>
                   <pic:blipFill>
-                    <a:blip r:embed="rId23"/>
+                    <a:blip r:embed="rId23" cstate="print"/>
                     <a:srcRect/>
                     <a:stretch>
                       <a:fillRect/>
@@ -2141,12 +2461,21 @@
           <w:ilvl w:val="0"/>
           <w:numId w:val="21"/>
         </w:numPr>
-      </w:pPr>
-      <w:r>
+        <w:rPr>
+          <w:lang w:val="en-US"/>
+        </w:rPr>
+      </w:pPr>
+      <w:r>
+        <w:rPr>
+          <w:lang w:val="en-US"/>
+        </w:rPr>
         <w:lastRenderedPageBreak/>
         <w:t>Click on Java -&gt; Compiler and make sure the Compiler compliance level is set to JDK v1.7.</w:t>
       </w:r>
       <w:r>
+        <w:rPr>
+          <w:lang w:val="en-US"/>
+        </w:rPr>
         <w:br/>
       </w:r>
       <w:r>
@@ -2172,7 +2501,7 @@
                     </pic:cNvPicPr>
                   </pic:nvPicPr>
                   <pic:blipFill>
-                    <a:blip r:embed="rId24"/>
+                    <a:blip r:embed="rId24" cstate="print"/>
                     <a:srcRect/>
                     <a:stretch>
                       <a:fillRect/>
@@ -2210,18 +2539,28 @@
           <w:color w:val="4F81BD" w:themeColor="accent1"/>
           <w:sz w:val="26"/>
           <w:szCs w:val="26"/>
-        </w:rPr>
-      </w:pPr>
-      <w:r>
+          <w:lang w:val="en-US"/>
+        </w:rPr>
+      </w:pPr>
+      <w:r>
+        <w:rPr>
+          <w:lang w:val="en-US"/>
+        </w:rPr>
         <w:br w:type="page"/>
       </w:r>
     </w:p>
     <w:p>
       <w:pPr>
         <w:pStyle w:val="Heading2"/>
-      </w:pPr>
-      <w:bookmarkStart w:id="6" w:name="_Toc357542880"/>
-      <w:r>
+        <w:rPr>
+          <w:lang w:val="en-US"/>
+        </w:rPr>
+      </w:pPr>
+      <w:bookmarkStart w:id="6" w:name="_Toc357678358"/>
+      <w:r>
+        <w:rPr>
+          <w:lang w:val="en-US"/>
+        </w:rPr>
         <w:lastRenderedPageBreak/>
         <w:t>Creating a branch in your Eclipse project to switch between branches</w:t>
       </w:r>
@@ -2234,11 +2573,20 @@
           <w:ilvl w:val="0"/>
           <w:numId w:val="22"/>
         </w:numPr>
-      </w:pPr>
-      <w:r>
+        <w:rPr>
+          <w:lang w:val="en-US"/>
+        </w:rPr>
+      </w:pPr>
+      <w:r>
+        <w:rPr>
+          <w:lang w:val="en-US"/>
+        </w:rPr>
         <w:t>Right click your Eclipse project and select Team -&gt; Switch To -&gt; New Branch</w:t>
       </w:r>
       <w:r>
+        <w:rPr>
+          <w:lang w:val="en-US"/>
+        </w:rPr>
         <w:br/>
       </w:r>
       <w:r>
@@ -2264,7 +2612,7 @@
                     </pic:cNvPicPr>
                   </pic:nvPicPr>
                   <pic:blipFill>
-                    <a:blip r:embed="rId25"/>
+                    <a:blip r:embed="rId25" cstate="print"/>
                     <a:srcRect/>
                     <a:stretch>
                       <a:fillRect/>
@@ -2300,12 +2648,21 @@
           <w:ilvl w:val="0"/>
           <w:numId w:val="22"/>
         </w:numPr>
-      </w:pPr>
-      <w:r>
+        <w:rPr>
+          <w:lang w:val="en-US"/>
+        </w:rPr>
+      </w:pPr>
+      <w:r>
+        <w:rPr>
+          <w:lang w:val="en-US"/>
+        </w:rPr>
         <w:lastRenderedPageBreak/>
         <w:t>Select one of the refs/remotes/origin/* branches and hit Finish.</w:t>
       </w:r>
       <w:r>
+        <w:rPr>
+          <w:lang w:val="en-US"/>
+        </w:rPr>
         <w:br/>
       </w:r>
       <w:r>
@@ -2331,7 +2688,7 @@
                     </pic:cNvPicPr>
                   </pic:nvPicPr>
                   <pic:blipFill>
-                    <a:blip r:embed="rId26"/>
+                    <a:blip r:embed="rId26" cstate="print"/>
                     <a:srcRect/>
                     <a:stretch>
                       <a:fillRect/>
@@ -2361,7 +2718,15 @@
       </w:r>
     </w:p>
     <w:p>
-      <w:r>
+      <w:pPr>
+        <w:rPr>
+          <w:lang w:val="en-US"/>
+        </w:rPr>
+      </w:pPr>
+      <w:r>
+        <w:rPr>
+          <w:lang w:val="en-US"/>
+        </w:rPr>
         <w:br w:type="page"/>
       </w:r>
     </w:p>
@@ -2372,18 +2737,33 @@
           <w:ilvl w:val="0"/>
           <w:numId w:val="22"/>
         </w:numPr>
-      </w:pPr>
-      <w:r>
+        <w:rPr>
+          <w:lang w:val="en-US"/>
+        </w:rPr>
+      </w:pPr>
+      <w:r>
+        <w:rPr>
+          <w:lang w:val="en-US"/>
+        </w:rPr>
         <w:lastRenderedPageBreak/>
         <w:t>As you can see, branch was switched</w:t>
       </w:r>
       <w:r>
+        <w:rPr>
+          <w:lang w:val="en-US"/>
+        </w:rPr>
         <w:t xml:space="preserve"> (1)</w:t>
       </w:r>
       <w:r>
+        <w:rPr>
+          <w:lang w:val="en-US"/>
+        </w:rPr>
         <w:t>. You can easily switch between branches by right clicking on your project and clicking on Team -&gt; Switch To -&gt; *The branch you want to switch to*</w:t>
       </w:r>
       <w:r>
+        <w:rPr>
+          <w:lang w:val="en-US"/>
+        </w:rPr>
         <w:br/>
       </w:r>
       <w:r>
@@ -2409,7 +2789,7 @@
                     </pic:cNvPicPr>
                   </pic:nvPicPr>
                   <pic:blipFill>
-                    <a:blip r:embed="rId27"/>
+                    <a:blip r:embed="rId27" cstate="print"/>
                     <a:srcRect/>
                     <a:stretch>
                       <a:fillRect/>
@@ -2438,7 +2818,13 @@
         </w:drawing>
       </w:r>
     </w:p>
-    <w:p/>
+    <w:p>
+      <w:pPr>
+        <w:rPr>
+          <w:lang w:val="en-US"/>
+        </w:rPr>
+      </w:pPr>
+    </w:p>
     <w:sectPr>
       <w:footerReference w:type="default" r:id="rId28"/>
       <w:pgSz w:w="11906" w:h="16838"/>
@@ -2457,7 +2843,7 @@
 
 <file path=word/endnotes.xml><?xml version="1.0" encoding="utf-8"?>
 <w:endnotes xmlns:ve="http://schemas.openxmlformats.org/markup-compatibility/2006" xmlns:o="urn:schemas-microsoft-com:office:office" xmlns:r="http://schemas.openxmlformats.org/officeDocument/2006/relationships" xmlns:m="http://schemas.openxmlformats.org/officeDocument/2006/math" xmlns:v="urn:schemas-microsoft-com:vml" xmlns:wp="http://schemas.openxmlformats.org/drawingml/2006/wordprocessingDrawing" xmlns:w10="urn:schemas-microsoft-com:office:word" xmlns:w="http://schemas.openxmlformats.org/wordprocessingml/2006/main" xmlns:wne="http://schemas.microsoft.com/office/word/2006/wordml">
-  <w:endnote w:type="separator" w:id="0">
+  <w:endnote w:type="separator" w:id="-1">
     <w:p>
       <w:pPr>
         <w:spacing w:after="0" w:line="240" w:lineRule="auto"/>
@@ -2467,7 +2853,7 @@
       </w:r>
     </w:p>
   </w:endnote>
-  <w:endnote w:type="continuationSeparator" w:id="1">
+  <w:endnote w:type="continuationSeparator" w:id="0">
     <w:p>
       <w:pPr>
         <w:spacing w:after="0" w:line="240" w:lineRule="auto"/>
@@ -2509,7 +2895,7 @@
           <w:rPr>
             <w:noProof/>
           </w:rPr>
-          <w:t>18</w:t>
+          <w:t>1</w:t>
         </w:r>
         <w:r>
           <w:rPr>
@@ -2530,7 +2916,7 @@
 
 <file path=word/footnotes.xml><?xml version="1.0" encoding="utf-8"?>
 <w:footnotes xmlns:ve="http://schemas.openxmlformats.org/markup-compatibility/2006" xmlns:o="urn:schemas-microsoft-com:office:office" xmlns:r="http://schemas.openxmlformats.org/officeDocument/2006/relationships" xmlns:m="http://schemas.openxmlformats.org/officeDocument/2006/math" xmlns:v="urn:schemas-microsoft-com:vml" xmlns:wp="http://schemas.openxmlformats.org/drawingml/2006/wordprocessingDrawing" xmlns:w10="urn:schemas-microsoft-com:office:word" xmlns:w="http://schemas.openxmlformats.org/wordprocessingml/2006/main" xmlns:wne="http://schemas.microsoft.com/office/word/2006/wordml">
-  <w:footnote w:type="separator" w:id="0">
+  <w:footnote w:type="separator" w:id="-1">
     <w:p>
       <w:pPr>
         <w:spacing w:after="0" w:line="240" w:lineRule="auto"/>
@@ -2540,7 +2926,7 @@
       </w:r>
     </w:p>
   </w:footnote>
-  <w:footnote w:type="continuationSeparator" w:id="1">
+  <w:footnote w:type="continuationSeparator" w:id="0">
     <w:p>
       <w:pPr>
         <w:spacing w:after="0" w:line="240" w:lineRule="auto"/>
@@ -5865,7 +6251,7 @@
 </file>
 
 <file path=customXml/itemProps1.xml><?xml version="1.0" encoding="utf-8"?>
-<ds:datastoreItem xmlns:ds="http://schemas.openxmlformats.org/officeDocument/2006/customXml" ds:itemID="{BE74692E-62BF-4BC0-A7E4-660230E42748}">
+<ds:datastoreItem xmlns:ds="http://schemas.openxmlformats.org/officeDocument/2006/customXml" ds:itemID="{EF1018B3-7CAA-453F-A38F-BAA878FD2661}">
   <ds:schemaRefs>
     <ds:schemaRef ds:uri="http://schemas.openxmlformats.org/officeDocument/2006/bibliography"/>
   </ds:schemaRefs>

</xml_diff>